<commit_message>
Second commit- updated settings.py with app name, created model
</commit_message>
<xml_diff>
--- a/mysite/mysite_project.docx
+++ b/mysite/mysite_project.docx
@@ -159,6 +159,9 @@
         <w:pStyle w:val="ListParagraph"/>
       </w:pPr>
       <w:r>
+        <w:rPr>
+          <w:noProof/>
+        </w:rPr>
         <w:drawing>
           <wp:inline distT="0" distB="0" distL="0" distR="0" wp14:anchorId="2E4E49C0" wp14:editId="0C7008CB">
             <wp:extent cx="2400423" cy="1987652"/>
@@ -331,19 +334,7 @@
           <w:rPr>
             <w:rStyle w:val="Hyperlink"/>
           </w:rPr>
-          <w:t>http://</w:t>
-        </w:r>
-        <w:r>
-          <w:rPr>
-            <w:rStyle w:val="Hyperlink"/>
-          </w:rPr>
-          <w:t>localhost-ip</w:t>
-        </w:r>
-        <w:r>
-          <w:rPr>
-            <w:rStyle w:val="Hyperlink"/>
-          </w:rPr>
-          <w:t>:8000/</w:t>
+          <w:t>http://localhost-ip:8000/</w:t>
         </w:r>
       </w:hyperlink>
     </w:p>
@@ -442,6 +433,9 @@
         <w:pStyle w:val="ListParagraph"/>
       </w:pPr>
       <w:r>
+        <w:rPr>
+          <w:noProof/>
+        </w:rPr>
         <w:drawing>
           <wp:inline distT="0" distB="0" distL="0" distR="0" wp14:anchorId="129B6D24" wp14:editId="6FB6C389">
             <wp:extent cx="2476627" cy="4311872"/>
@@ -1009,6 +1003,9 @@
         <w:pStyle w:val="ListParagraph"/>
       </w:pPr>
       <w:r>
+        <w:rPr>
+          <w:noProof/>
+        </w:rPr>
         <w:lastRenderedPageBreak/>
         <w:drawing>
           <wp:inline distT="0" distB="0" distL="0" distR="0" wp14:anchorId="7A51EC4E" wp14:editId="33E35430">
@@ -2603,7 +2600,1683 @@
       </w:r>
     </w:p>
     <w:p/>
+    <w:p>
+      <w:pPr>
+        <w:rPr>
+          <w:b/>
+          <w:bCs/>
+        </w:rPr>
+      </w:pPr>
+      <w:proofErr w:type="gramStart"/>
+      <w:r>
+        <w:rPr>
+          <w:b/>
+          <w:bCs/>
+        </w:rPr>
+        <w:lastRenderedPageBreak/>
+        <w:t>Models:-</w:t>
+      </w:r>
+      <w:proofErr w:type="gramEnd"/>
+    </w:p>
     <w:p/>
+    <w:p>
+      <w:pPr>
+        <w:pStyle w:val="ListParagraph"/>
+        <w:numPr>
+          <w:ilvl w:val="0"/>
+          <w:numId w:val="5"/>
+        </w:numPr>
+      </w:pPr>
+      <w:r>
+        <w:t>Blue print to create database table.</w:t>
+      </w:r>
+    </w:p>
+    <w:p>
+      <w:pPr>
+        <w:pStyle w:val="ListParagraph"/>
+        <w:numPr>
+          <w:ilvl w:val="0"/>
+          <w:numId w:val="5"/>
+        </w:numPr>
+      </w:pPr>
+      <w:r>
+        <w:t>Models are class</w:t>
+      </w:r>
+    </w:p>
+    <w:p>
+      <w:pPr>
+        <w:pStyle w:val="ListParagraph"/>
+        <w:numPr>
+          <w:ilvl w:val="0"/>
+          <w:numId w:val="5"/>
+        </w:numPr>
+      </w:pPr>
+      <w:r>
+        <w:t>Written in model</w:t>
+      </w:r>
+      <w:r>
+        <w:t>s</w:t>
+      </w:r>
+      <w:r>
+        <w:t>.py file</w:t>
+      </w:r>
+    </w:p>
+    <w:p>
+      <w:r>
+        <w:t>Run the below command to migration or create predefined tables in database</w:t>
+      </w:r>
+    </w:p>
+    <w:p>
+      <w:r>
+        <w:t>python manage.py migrate</w:t>
+      </w:r>
+    </w:p>
+    <w:p>
+      <w:pPr>
+        <w:pStyle w:val="ListParagraph"/>
+      </w:pPr>
+    </w:p>
+    <w:p>
+      <w:pPr>
+        <w:pStyle w:val="ListParagraph"/>
+      </w:pPr>
+      <w:r>
+        <w:t>this command check</w:t>
+      </w:r>
+      <w:r>
+        <w:t>s</w:t>
+      </w:r>
+      <w:r>
+        <w:t xml:space="preserve"> the INSTALLED_APPS In settigs.py file and create necessary table in DB.</w:t>
+      </w:r>
+    </w:p>
+    <w:p/>
+    <w:p>
+      <w:r>
+        <w:t>write</w:t>
+      </w:r>
+      <w:r>
+        <w:t xml:space="preserve"> </w:t>
+      </w:r>
+      <w:proofErr w:type="gramStart"/>
+      <w:r>
+        <w:t>model:-</w:t>
+      </w:r>
+      <w:proofErr w:type="gramEnd"/>
+    </w:p>
+    <w:p>
+      <w:r>
+        <w:t>(in models.py file)</w:t>
+      </w:r>
+    </w:p>
+    <w:p>
+      <w:pPr>
+        <w:shd w:val="clear" w:color="auto" w:fill="1F1F1F"/>
+        <w:spacing w:after="0" w:line="285" w:lineRule="atLeast"/>
+        <w:rPr>
+          <w:rFonts w:ascii="Consolas" w:eastAsia="Times New Roman" w:hAnsi="Consolas" w:cs="Times New Roman"/>
+          <w:color w:val="CCCCCC"/>
+          <w:kern w:val="0"/>
+          <w:sz w:val="21"/>
+          <w:szCs w:val="21"/>
+          <w:lang w:eastAsia="en-IN"/>
+          <w14:ligatures w14:val="none"/>
+        </w:rPr>
+      </w:pPr>
+      <w:r>
+        <w:rPr>
+          <w:rFonts w:ascii="Consolas" w:eastAsia="Times New Roman" w:hAnsi="Consolas" w:cs="Times New Roman"/>
+          <w:color w:val="569CD6"/>
+          <w:kern w:val="0"/>
+          <w:sz w:val="21"/>
+          <w:szCs w:val="21"/>
+          <w:lang w:eastAsia="en-IN"/>
+          <w14:ligatures w14:val="none"/>
+        </w:rPr>
+        <w:t>class</w:t>
+      </w:r>
+      <w:r>
+        <w:rPr>
+          <w:rFonts w:ascii="Consolas" w:eastAsia="Times New Roman" w:hAnsi="Consolas" w:cs="Times New Roman"/>
+          <w:color w:val="CCCCCC"/>
+          <w:kern w:val="0"/>
+          <w:sz w:val="21"/>
+          <w:szCs w:val="21"/>
+          <w:lang w:eastAsia="en-IN"/>
+          <w14:ligatures w14:val="none"/>
+        </w:rPr>
+        <w:t xml:space="preserve"> </w:t>
+      </w:r>
+      <w:r>
+        <w:rPr>
+          <w:rFonts w:ascii="Consolas" w:eastAsia="Times New Roman" w:hAnsi="Consolas" w:cs="Times New Roman"/>
+          <w:color w:val="4EC9B0"/>
+          <w:kern w:val="0"/>
+          <w:sz w:val="21"/>
+          <w:szCs w:val="21"/>
+          <w:lang w:eastAsia="en-IN"/>
+          <w14:ligatures w14:val="none"/>
+        </w:rPr>
+        <w:t>Item</w:t>
+      </w:r>
+      <w:r>
+        <w:rPr>
+          <w:rFonts w:ascii="Consolas" w:eastAsia="Times New Roman" w:hAnsi="Consolas" w:cs="Times New Roman"/>
+          <w:color w:val="CCCCCC"/>
+          <w:kern w:val="0"/>
+          <w:sz w:val="21"/>
+          <w:szCs w:val="21"/>
+          <w:lang w:eastAsia="en-IN"/>
+          <w14:ligatures w14:val="none"/>
+        </w:rPr>
+        <w:t>(</w:t>
+      </w:r>
+      <w:proofErr w:type="spellStart"/>
+      <w:proofErr w:type="gramStart"/>
+      <w:r>
+        <w:rPr>
+          <w:rFonts w:ascii="Consolas" w:eastAsia="Times New Roman" w:hAnsi="Consolas" w:cs="Times New Roman"/>
+          <w:color w:val="4EC9B0"/>
+          <w:kern w:val="0"/>
+          <w:sz w:val="21"/>
+          <w:szCs w:val="21"/>
+          <w:lang w:eastAsia="en-IN"/>
+          <w14:ligatures w14:val="none"/>
+        </w:rPr>
+        <w:t>models</w:t>
+      </w:r>
+      <w:r>
+        <w:rPr>
+          <w:rFonts w:ascii="Consolas" w:eastAsia="Times New Roman" w:hAnsi="Consolas" w:cs="Times New Roman"/>
+          <w:color w:val="CCCCCC"/>
+          <w:kern w:val="0"/>
+          <w:sz w:val="21"/>
+          <w:szCs w:val="21"/>
+          <w:lang w:eastAsia="en-IN"/>
+          <w14:ligatures w14:val="none"/>
+        </w:rPr>
+        <w:t>.</w:t>
+      </w:r>
+      <w:r>
+        <w:rPr>
+          <w:rFonts w:ascii="Consolas" w:eastAsia="Times New Roman" w:hAnsi="Consolas" w:cs="Times New Roman"/>
+          <w:color w:val="4EC9B0"/>
+          <w:kern w:val="0"/>
+          <w:sz w:val="21"/>
+          <w:szCs w:val="21"/>
+          <w:lang w:eastAsia="en-IN"/>
+          <w14:ligatures w14:val="none"/>
+        </w:rPr>
+        <w:t>Model</w:t>
+      </w:r>
+      <w:proofErr w:type="spellEnd"/>
+      <w:proofErr w:type="gramEnd"/>
+      <w:r>
+        <w:rPr>
+          <w:rFonts w:ascii="Consolas" w:eastAsia="Times New Roman" w:hAnsi="Consolas" w:cs="Times New Roman"/>
+          <w:color w:val="CCCCCC"/>
+          <w:kern w:val="0"/>
+          <w:sz w:val="21"/>
+          <w:szCs w:val="21"/>
+          <w:lang w:eastAsia="en-IN"/>
+          <w14:ligatures w14:val="none"/>
+        </w:rPr>
+        <w:t>):</w:t>
+      </w:r>
+    </w:p>
+    <w:p>
+      <w:pPr>
+        <w:shd w:val="clear" w:color="auto" w:fill="1F1F1F"/>
+        <w:spacing w:after="0" w:line="285" w:lineRule="atLeast"/>
+        <w:rPr>
+          <w:rFonts w:ascii="Consolas" w:eastAsia="Times New Roman" w:hAnsi="Consolas" w:cs="Times New Roman"/>
+          <w:color w:val="CCCCCC"/>
+          <w:kern w:val="0"/>
+          <w:sz w:val="21"/>
+          <w:szCs w:val="21"/>
+          <w:lang w:eastAsia="en-IN"/>
+          <w14:ligatures w14:val="none"/>
+        </w:rPr>
+      </w:pPr>
+      <w:r>
+        <w:rPr>
+          <w:rFonts w:ascii="Consolas" w:eastAsia="Times New Roman" w:hAnsi="Consolas" w:cs="Times New Roman"/>
+          <w:color w:val="CCCCCC"/>
+          <w:kern w:val="0"/>
+          <w:sz w:val="21"/>
+          <w:szCs w:val="21"/>
+          <w:lang w:eastAsia="en-IN"/>
+          <w14:ligatures w14:val="none"/>
+        </w:rPr>
+        <w:t xml:space="preserve">    </w:t>
+      </w:r>
+      <w:proofErr w:type="spellStart"/>
+      <w:r>
+        <w:rPr>
+          <w:rFonts w:ascii="Consolas" w:eastAsia="Times New Roman" w:hAnsi="Consolas" w:cs="Times New Roman"/>
+          <w:color w:val="9CDCFE"/>
+          <w:kern w:val="0"/>
+          <w:sz w:val="21"/>
+          <w:szCs w:val="21"/>
+          <w:lang w:eastAsia="en-IN"/>
+          <w14:ligatures w14:val="none"/>
+        </w:rPr>
+        <w:t>item_name</w:t>
+      </w:r>
+      <w:proofErr w:type="spellEnd"/>
+      <w:r>
+        <w:rPr>
+          <w:rFonts w:ascii="Consolas" w:eastAsia="Times New Roman" w:hAnsi="Consolas" w:cs="Times New Roman"/>
+          <w:color w:val="CCCCCC"/>
+          <w:kern w:val="0"/>
+          <w:sz w:val="21"/>
+          <w:szCs w:val="21"/>
+          <w:lang w:eastAsia="en-IN"/>
+          <w14:ligatures w14:val="none"/>
+        </w:rPr>
+        <w:t xml:space="preserve"> </w:t>
+      </w:r>
+      <w:r>
+        <w:rPr>
+          <w:rFonts w:ascii="Consolas" w:eastAsia="Times New Roman" w:hAnsi="Consolas" w:cs="Times New Roman"/>
+          <w:color w:val="D4D4D4"/>
+          <w:kern w:val="0"/>
+          <w:sz w:val="21"/>
+          <w:szCs w:val="21"/>
+          <w:lang w:eastAsia="en-IN"/>
+          <w14:ligatures w14:val="none"/>
+        </w:rPr>
+        <w:t>=</w:t>
+      </w:r>
+      <w:r>
+        <w:rPr>
+          <w:rFonts w:ascii="Consolas" w:eastAsia="Times New Roman" w:hAnsi="Consolas" w:cs="Times New Roman"/>
+          <w:color w:val="CCCCCC"/>
+          <w:kern w:val="0"/>
+          <w:sz w:val="21"/>
+          <w:szCs w:val="21"/>
+          <w:lang w:eastAsia="en-IN"/>
+          <w14:ligatures w14:val="none"/>
+        </w:rPr>
+        <w:t xml:space="preserve"> </w:t>
+      </w:r>
+      <w:proofErr w:type="spellStart"/>
+      <w:proofErr w:type="gramStart"/>
+      <w:r>
+        <w:rPr>
+          <w:rFonts w:ascii="Consolas" w:eastAsia="Times New Roman" w:hAnsi="Consolas" w:cs="Times New Roman"/>
+          <w:color w:val="4EC9B0"/>
+          <w:kern w:val="0"/>
+          <w:sz w:val="21"/>
+          <w:szCs w:val="21"/>
+          <w:lang w:eastAsia="en-IN"/>
+          <w14:ligatures w14:val="none"/>
+        </w:rPr>
+        <w:t>models</w:t>
+      </w:r>
+      <w:r>
+        <w:rPr>
+          <w:rFonts w:ascii="Consolas" w:eastAsia="Times New Roman" w:hAnsi="Consolas" w:cs="Times New Roman"/>
+          <w:color w:val="CCCCCC"/>
+          <w:kern w:val="0"/>
+          <w:sz w:val="21"/>
+          <w:szCs w:val="21"/>
+          <w:lang w:eastAsia="en-IN"/>
+          <w14:ligatures w14:val="none"/>
+        </w:rPr>
+        <w:t>.</w:t>
+      </w:r>
+      <w:r>
+        <w:rPr>
+          <w:rFonts w:ascii="Consolas" w:eastAsia="Times New Roman" w:hAnsi="Consolas" w:cs="Times New Roman"/>
+          <w:color w:val="4EC9B0"/>
+          <w:kern w:val="0"/>
+          <w:sz w:val="21"/>
+          <w:szCs w:val="21"/>
+          <w:lang w:eastAsia="en-IN"/>
+          <w14:ligatures w14:val="none"/>
+        </w:rPr>
+        <w:t>CharField</w:t>
+      </w:r>
+      <w:proofErr w:type="spellEnd"/>
+      <w:proofErr w:type="gramEnd"/>
+      <w:r>
+        <w:rPr>
+          <w:rFonts w:ascii="Consolas" w:eastAsia="Times New Roman" w:hAnsi="Consolas" w:cs="Times New Roman"/>
+          <w:color w:val="CCCCCC"/>
+          <w:kern w:val="0"/>
+          <w:sz w:val="21"/>
+          <w:szCs w:val="21"/>
+          <w:lang w:eastAsia="en-IN"/>
+          <w14:ligatures w14:val="none"/>
+        </w:rPr>
+        <w:t>(</w:t>
+      </w:r>
+      <w:proofErr w:type="spellStart"/>
+      <w:r>
+        <w:rPr>
+          <w:rFonts w:ascii="Consolas" w:eastAsia="Times New Roman" w:hAnsi="Consolas" w:cs="Times New Roman"/>
+          <w:color w:val="9CDCFE"/>
+          <w:kern w:val="0"/>
+          <w:sz w:val="21"/>
+          <w:szCs w:val="21"/>
+          <w:lang w:eastAsia="en-IN"/>
+          <w14:ligatures w14:val="none"/>
+        </w:rPr>
+        <w:t>max_length</w:t>
+      </w:r>
+      <w:proofErr w:type="spellEnd"/>
+      <w:r>
+        <w:rPr>
+          <w:rFonts w:ascii="Consolas" w:eastAsia="Times New Roman" w:hAnsi="Consolas" w:cs="Times New Roman"/>
+          <w:color w:val="D4D4D4"/>
+          <w:kern w:val="0"/>
+          <w:sz w:val="21"/>
+          <w:szCs w:val="21"/>
+          <w:lang w:eastAsia="en-IN"/>
+          <w14:ligatures w14:val="none"/>
+        </w:rPr>
+        <w:t>=</w:t>
+      </w:r>
+      <w:r>
+        <w:rPr>
+          <w:rFonts w:ascii="Consolas" w:eastAsia="Times New Roman" w:hAnsi="Consolas" w:cs="Times New Roman"/>
+          <w:color w:val="B5CEA8"/>
+          <w:kern w:val="0"/>
+          <w:sz w:val="21"/>
+          <w:szCs w:val="21"/>
+          <w:lang w:eastAsia="en-IN"/>
+          <w14:ligatures w14:val="none"/>
+        </w:rPr>
+        <w:t>200</w:t>
+      </w:r>
+      <w:r>
+        <w:rPr>
+          <w:rFonts w:ascii="Consolas" w:eastAsia="Times New Roman" w:hAnsi="Consolas" w:cs="Times New Roman"/>
+          <w:color w:val="CCCCCC"/>
+          <w:kern w:val="0"/>
+          <w:sz w:val="21"/>
+          <w:szCs w:val="21"/>
+          <w:lang w:eastAsia="en-IN"/>
+          <w14:ligatures w14:val="none"/>
+        </w:rPr>
+        <w:t>)</w:t>
+      </w:r>
+    </w:p>
+    <w:p>
+      <w:pPr>
+        <w:shd w:val="clear" w:color="auto" w:fill="1F1F1F"/>
+        <w:spacing w:after="0" w:line="285" w:lineRule="atLeast"/>
+        <w:rPr>
+          <w:rFonts w:ascii="Consolas" w:eastAsia="Times New Roman" w:hAnsi="Consolas" w:cs="Times New Roman"/>
+          <w:color w:val="CCCCCC"/>
+          <w:kern w:val="0"/>
+          <w:sz w:val="21"/>
+          <w:szCs w:val="21"/>
+          <w:lang w:eastAsia="en-IN"/>
+          <w14:ligatures w14:val="none"/>
+        </w:rPr>
+      </w:pPr>
+      <w:r>
+        <w:rPr>
+          <w:rFonts w:ascii="Consolas" w:eastAsia="Times New Roman" w:hAnsi="Consolas" w:cs="Times New Roman"/>
+          <w:color w:val="CCCCCC"/>
+          <w:kern w:val="0"/>
+          <w:sz w:val="21"/>
+          <w:szCs w:val="21"/>
+          <w:lang w:eastAsia="en-IN"/>
+          <w14:ligatures w14:val="none"/>
+        </w:rPr>
+        <w:t xml:space="preserve">    </w:t>
+      </w:r>
+      <w:proofErr w:type="spellStart"/>
+      <w:r>
+        <w:rPr>
+          <w:rFonts w:ascii="Consolas" w:eastAsia="Times New Roman" w:hAnsi="Consolas" w:cs="Times New Roman"/>
+          <w:color w:val="9CDCFE"/>
+          <w:kern w:val="0"/>
+          <w:sz w:val="21"/>
+          <w:szCs w:val="21"/>
+          <w:lang w:eastAsia="en-IN"/>
+          <w14:ligatures w14:val="none"/>
+        </w:rPr>
+        <w:t>item_desc</w:t>
+      </w:r>
+      <w:proofErr w:type="spellEnd"/>
+      <w:r>
+        <w:rPr>
+          <w:rFonts w:ascii="Consolas" w:eastAsia="Times New Roman" w:hAnsi="Consolas" w:cs="Times New Roman"/>
+          <w:color w:val="CCCCCC"/>
+          <w:kern w:val="0"/>
+          <w:sz w:val="21"/>
+          <w:szCs w:val="21"/>
+          <w:lang w:eastAsia="en-IN"/>
+          <w14:ligatures w14:val="none"/>
+        </w:rPr>
+        <w:t xml:space="preserve"> </w:t>
+      </w:r>
+      <w:r>
+        <w:rPr>
+          <w:rFonts w:ascii="Consolas" w:eastAsia="Times New Roman" w:hAnsi="Consolas" w:cs="Times New Roman"/>
+          <w:color w:val="D4D4D4"/>
+          <w:kern w:val="0"/>
+          <w:sz w:val="21"/>
+          <w:szCs w:val="21"/>
+          <w:lang w:eastAsia="en-IN"/>
+          <w14:ligatures w14:val="none"/>
+        </w:rPr>
+        <w:t>=</w:t>
+      </w:r>
+      <w:r>
+        <w:rPr>
+          <w:rFonts w:ascii="Consolas" w:eastAsia="Times New Roman" w:hAnsi="Consolas" w:cs="Times New Roman"/>
+          <w:color w:val="CCCCCC"/>
+          <w:kern w:val="0"/>
+          <w:sz w:val="21"/>
+          <w:szCs w:val="21"/>
+          <w:lang w:eastAsia="en-IN"/>
+          <w14:ligatures w14:val="none"/>
+        </w:rPr>
+        <w:t xml:space="preserve"> </w:t>
+      </w:r>
+      <w:proofErr w:type="spellStart"/>
+      <w:proofErr w:type="gramStart"/>
+      <w:r>
+        <w:rPr>
+          <w:rFonts w:ascii="Consolas" w:eastAsia="Times New Roman" w:hAnsi="Consolas" w:cs="Times New Roman"/>
+          <w:color w:val="4EC9B0"/>
+          <w:kern w:val="0"/>
+          <w:sz w:val="21"/>
+          <w:szCs w:val="21"/>
+          <w:lang w:eastAsia="en-IN"/>
+          <w14:ligatures w14:val="none"/>
+        </w:rPr>
+        <w:t>models</w:t>
+      </w:r>
+      <w:r>
+        <w:rPr>
+          <w:rFonts w:ascii="Consolas" w:eastAsia="Times New Roman" w:hAnsi="Consolas" w:cs="Times New Roman"/>
+          <w:color w:val="CCCCCC"/>
+          <w:kern w:val="0"/>
+          <w:sz w:val="21"/>
+          <w:szCs w:val="21"/>
+          <w:lang w:eastAsia="en-IN"/>
+          <w14:ligatures w14:val="none"/>
+        </w:rPr>
+        <w:t>.</w:t>
+      </w:r>
+      <w:r>
+        <w:rPr>
+          <w:rFonts w:ascii="Consolas" w:eastAsia="Times New Roman" w:hAnsi="Consolas" w:cs="Times New Roman"/>
+          <w:color w:val="4EC9B0"/>
+          <w:kern w:val="0"/>
+          <w:sz w:val="21"/>
+          <w:szCs w:val="21"/>
+          <w:lang w:eastAsia="en-IN"/>
+          <w14:ligatures w14:val="none"/>
+        </w:rPr>
+        <w:t>CharField</w:t>
+      </w:r>
+      <w:proofErr w:type="spellEnd"/>
+      <w:proofErr w:type="gramEnd"/>
+      <w:r>
+        <w:rPr>
+          <w:rFonts w:ascii="Consolas" w:eastAsia="Times New Roman" w:hAnsi="Consolas" w:cs="Times New Roman"/>
+          <w:color w:val="CCCCCC"/>
+          <w:kern w:val="0"/>
+          <w:sz w:val="21"/>
+          <w:szCs w:val="21"/>
+          <w:lang w:eastAsia="en-IN"/>
+          <w14:ligatures w14:val="none"/>
+        </w:rPr>
+        <w:t>(</w:t>
+      </w:r>
+      <w:proofErr w:type="spellStart"/>
+      <w:r>
+        <w:rPr>
+          <w:rFonts w:ascii="Consolas" w:eastAsia="Times New Roman" w:hAnsi="Consolas" w:cs="Times New Roman"/>
+          <w:color w:val="9CDCFE"/>
+          <w:kern w:val="0"/>
+          <w:sz w:val="21"/>
+          <w:szCs w:val="21"/>
+          <w:lang w:eastAsia="en-IN"/>
+          <w14:ligatures w14:val="none"/>
+        </w:rPr>
+        <w:t>max_length</w:t>
+      </w:r>
+      <w:proofErr w:type="spellEnd"/>
+      <w:r>
+        <w:rPr>
+          <w:rFonts w:ascii="Consolas" w:eastAsia="Times New Roman" w:hAnsi="Consolas" w:cs="Times New Roman"/>
+          <w:color w:val="D4D4D4"/>
+          <w:kern w:val="0"/>
+          <w:sz w:val="21"/>
+          <w:szCs w:val="21"/>
+          <w:lang w:eastAsia="en-IN"/>
+          <w14:ligatures w14:val="none"/>
+        </w:rPr>
+        <w:t>=</w:t>
+      </w:r>
+      <w:r>
+        <w:rPr>
+          <w:rFonts w:ascii="Consolas" w:eastAsia="Times New Roman" w:hAnsi="Consolas" w:cs="Times New Roman"/>
+          <w:color w:val="B5CEA8"/>
+          <w:kern w:val="0"/>
+          <w:sz w:val="21"/>
+          <w:szCs w:val="21"/>
+          <w:lang w:eastAsia="en-IN"/>
+          <w14:ligatures w14:val="none"/>
+        </w:rPr>
+        <w:t>200</w:t>
+      </w:r>
+      <w:r>
+        <w:rPr>
+          <w:rFonts w:ascii="Consolas" w:eastAsia="Times New Roman" w:hAnsi="Consolas" w:cs="Times New Roman"/>
+          <w:color w:val="CCCCCC"/>
+          <w:kern w:val="0"/>
+          <w:sz w:val="21"/>
+          <w:szCs w:val="21"/>
+          <w:lang w:eastAsia="en-IN"/>
+          <w14:ligatures w14:val="none"/>
+        </w:rPr>
+        <w:t>)</w:t>
+      </w:r>
+    </w:p>
+    <w:p>
+      <w:pPr>
+        <w:shd w:val="clear" w:color="auto" w:fill="1F1F1F"/>
+        <w:spacing w:after="0" w:line="285" w:lineRule="atLeast"/>
+        <w:rPr>
+          <w:rFonts w:ascii="Consolas" w:eastAsia="Times New Roman" w:hAnsi="Consolas" w:cs="Times New Roman"/>
+          <w:color w:val="CCCCCC"/>
+          <w:kern w:val="0"/>
+          <w:sz w:val="21"/>
+          <w:szCs w:val="21"/>
+          <w:lang w:eastAsia="en-IN"/>
+          <w14:ligatures w14:val="none"/>
+        </w:rPr>
+      </w:pPr>
+      <w:r>
+        <w:rPr>
+          <w:rFonts w:ascii="Consolas" w:eastAsia="Times New Roman" w:hAnsi="Consolas" w:cs="Times New Roman"/>
+          <w:color w:val="CCCCCC"/>
+          <w:kern w:val="0"/>
+          <w:sz w:val="21"/>
+          <w:szCs w:val="21"/>
+          <w:lang w:eastAsia="en-IN"/>
+          <w14:ligatures w14:val="none"/>
+        </w:rPr>
+        <w:t xml:space="preserve">    </w:t>
+      </w:r>
+      <w:proofErr w:type="spellStart"/>
+      <w:r>
+        <w:rPr>
+          <w:rFonts w:ascii="Consolas" w:eastAsia="Times New Roman" w:hAnsi="Consolas" w:cs="Times New Roman"/>
+          <w:color w:val="9CDCFE"/>
+          <w:kern w:val="0"/>
+          <w:sz w:val="21"/>
+          <w:szCs w:val="21"/>
+          <w:lang w:eastAsia="en-IN"/>
+          <w14:ligatures w14:val="none"/>
+        </w:rPr>
+        <w:t>item_price</w:t>
+      </w:r>
+      <w:proofErr w:type="spellEnd"/>
+      <w:r>
+        <w:rPr>
+          <w:rFonts w:ascii="Consolas" w:eastAsia="Times New Roman" w:hAnsi="Consolas" w:cs="Times New Roman"/>
+          <w:color w:val="CCCCCC"/>
+          <w:kern w:val="0"/>
+          <w:sz w:val="21"/>
+          <w:szCs w:val="21"/>
+          <w:lang w:eastAsia="en-IN"/>
+          <w14:ligatures w14:val="none"/>
+        </w:rPr>
+        <w:t xml:space="preserve"> </w:t>
+      </w:r>
+      <w:r>
+        <w:rPr>
+          <w:rFonts w:ascii="Consolas" w:eastAsia="Times New Roman" w:hAnsi="Consolas" w:cs="Times New Roman"/>
+          <w:color w:val="D4D4D4"/>
+          <w:kern w:val="0"/>
+          <w:sz w:val="21"/>
+          <w:szCs w:val="21"/>
+          <w:lang w:eastAsia="en-IN"/>
+          <w14:ligatures w14:val="none"/>
+        </w:rPr>
+        <w:t>=</w:t>
+      </w:r>
+      <w:r>
+        <w:rPr>
+          <w:rFonts w:ascii="Consolas" w:eastAsia="Times New Roman" w:hAnsi="Consolas" w:cs="Times New Roman"/>
+          <w:color w:val="CCCCCC"/>
+          <w:kern w:val="0"/>
+          <w:sz w:val="21"/>
+          <w:szCs w:val="21"/>
+          <w:lang w:eastAsia="en-IN"/>
+          <w14:ligatures w14:val="none"/>
+        </w:rPr>
+        <w:t xml:space="preserve"> </w:t>
+      </w:r>
+      <w:proofErr w:type="spellStart"/>
+      <w:proofErr w:type="gramStart"/>
+      <w:r>
+        <w:rPr>
+          <w:rFonts w:ascii="Consolas" w:eastAsia="Times New Roman" w:hAnsi="Consolas" w:cs="Times New Roman"/>
+          <w:color w:val="4EC9B0"/>
+          <w:kern w:val="0"/>
+          <w:sz w:val="21"/>
+          <w:szCs w:val="21"/>
+          <w:lang w:eastAsia="en-IN"/>
+          <w14:ligatures w14:val="none"/>
+        </w:rPr>
+        <w:t>models</w:t>
+      </w:r>
+      <w:r>
+        <w:rPr>
+          <w:rFonts w:ascii="Consolas" w:eastAsia="Times New Roman" w:hAnsi="Consolas" w:cs="Times New Roman"/>
+          <w:color w:val="CCCCCC"/>
+          <w:kern w:val="0"/>
+          <w:sz w:val="21"/>
+          <w:szCs w:val="21"/>
+          <w:lang w:eastAsia="en-IN"/>
+          <w14:ligatures w14:val="none"/>
+        </w:rPr>
+        <w:t>.</w:t>
+      </w:r>
+      <w:r>
+        <w:rPr>
+          <w:rFonts w:ascii="Consolas" w:eastAsia="Times New Roman" w:hAnsi="Consolas" w:cs="Times New Roman"/>
+          <w:color w:val="4EC9B0"/>
+          <w:kern w:val="0"/>
+          <w:sz w:val="21"/>
+          <w:szCs w:val="21"/>
+          <w:lang w:eastAsia="en-IN"/>
+          <w14:ligatures w14:val="none"/>
+        </w:rPr>
+        <w:t>IntegerField</w:t>
+      </w:r>
+      <w:proofErr w:type="spellEnd"/>
+      <w:proofErr w:type="gramEnd"/>
+      <w:r>
+        <w:rPr>
+          <w:rFonts w:ascii="Consolas" w:eastAsia="Times New Roman" w:hAnsi="Consolas" w:cs="Times New Roman"/>
+          <w:color w:val="CCCCCC"/>
+          <w:kern w:val="0"/>
+          <w:sz w:val="21"/>
+          <w:szCs w:val="21"/>
+          <w:lang w:eastAsia="en-IN"/>
+          <w14:ligatures w14:val="none"/>
+        </w:rPr>
+        <w:t>()</w:t>
+      </w:r>
+    </w:p>
+    <w:p>
+      <w:pPr>
+        <w:shd w:val="clear" w:color="auto" w:fill="1F1F1F"/>
+        <w:spacing w:after="0" w:line="285" w:lineRule="atLeast"/>
+        <w:rPr>
+          <w:rFonts w:ascii="Consolas" w:eastAsia="Times New Roman" w:hAnsi="Consolas" w:cs="Times New Roman"/>
+          <w:color w:val="CCCCCC"/>
+          <w:kern w:val="0"/>
+          <w:sz w:val="21"/>
+          <w:szCs w:val="21"/>
+          <w:lang w:eastAsia="en-IN"/>
+          <w14:ligatures w14:val="none"/>
+        </w:rPr>
+      </w:pPr>
+    </w:p>
+    <w:p/>
+    <w:p/>
+    <w:p>
+      <w:r>
+        <w:t xml:space="preserve">Add your app in your </w:t>
+      </w:r>
+      <w:proofErr w:type="spellStart"/>
+      <w:r>
+        <w:t>django</w:t>
+      </w:r>
+      <w:proofErr w:type="spellEnd"/>
+      <w:r>
+        <w:t xml:space="preserve"> </w:t>
+      </w:r>
+      <w:proofErr w:type="gramStart"/>
+      <w:r>
+        <w:t>project:-</w:t>
+      </w:r>
+      <w:proofErr w:type="gramEnd"/>
+    </w:p>
+    <w:p/>
+    <w:p>
+      <w:pPr>
+        <w:pStyle w:val="ListParagraph"/>
+        <w:numPr>
+          <w:ilvl w:val="0"/>
+          <w:numId w:val="5"/>
+        </w:numPr>
+      </w:pPr>
+      <w:r>
+        <w:t>Go to settings.py file and see INSTALLED_APPS field</w:t>
+      </w:r>
+    </w:p>
+    <w:p>
+      <w:pPr>
+        <w:pStyle w:val="ListParagraph"/>
+        <w:numPr>
+          <w:ilvl w:val="0"/>
+          <w:numId w:val="5"/>
+        </w:numPr>
+      </w:pPr>
+      <w:r>
+        <w:t>Add your app name in INSTALLED_APPS</w:t>
+      </w:r>
+    </w:p>
+    <w:p>
+      <w:pPr>
+        <w:pStyle w:val="ListParagraph"/>
+      </w:pPr>
+      <w:proofErr w:type="gramStart"/>
+      <w:r>
+        <w:t>Format:-</w:t>
+      </w:r>
+      <w:proofErr w:type="gramEnd"/>
+    </w:p>
+    <w:p>
+      <w:pPr>
+        <w:pStyle w:val="ListParagraph"/>
+      </w:pPr>
+      <w:r>
+        <w:t xml:space="preserve"> </w:t>
+      </w:r>
+      <w:proofErr w:type="spellStart"/>
+      <w:proofErr w:type="gramStart"/>
+      <w:r>
+        <w:t>appname.apps</w:t>
+      </w:r>
+      <w:proofErr w:type="gramEnd"/>
+      <w:r>
+        <w:t>.classname</w:t>
+      </w:r>
+      <w:proofErr w:type="spellEnd"/>
+      <w:r>
+        <w:t xml:space="preserve"> </w:t>
+      </w:r>
+    </w:p>
+    <w:p>
+      <w:pPr>
+        <w:pStyle w:val="ListParagraph"/>
+      </w:pPr>
+    </w:p>
+    <w:p>
+      <w:pPr>
+        <w:pStyle w:val="ListParagraph"/>
+      </w:pPr>
+      <w:proofErr w:type="gramStart"/>
+      <w:r>
+        <w:t>where</w:t>
+      </w:r>
+      <w:proofErr w:type="gramEnd"/>
+      <w:r>
+        <w:t>,</w:t>
+      </w:r>
+    </w:p>
+    <w:p>
+      <w:pPr>
+        <w:pStyle w:val="ListParagraph"/>
+      </w:pPr>
+      <w:proofErr w:type="spellStart"/>
+      <w:r>
+        <w:t>appname</w:t>
+      </w:r>
+      <w:proofErr w:type="spellEnd"/>
+      <w:r>
+        <w:t xml:space="preserve"> = your actual app name</w:t>
+      </w:r>
+    </w:p>
+    <w:p>
+      <w:pPr>
+        <w:pStyle w:val="ListParagraph"/>
+      </w:pPr>
+      <w:r>
+        <w:t xml:space="preserve">apps represent </w:t>
+      </w:r>
+      <w:r>
+        <w:t>apps.py file in your app</w:t>
+      </w:r>
+    </w:p>
+    <w:p>
+      <w:pPr>
+        <w:pStyle w:val="ListParagraph"/>
+      </w:pPr>
+      <w:proofErr w:type="spellStart"/>
+      <w:r>
+        <w:t>classname</w:t>
+      </w:r>
+      <w:proofErr w:type="spellEnd"/>
+      <w:r>
+        <w:t xml:space="preserve"> is class name present in apps.py file your app</w:t>
+      </w:r>
+    </w:p>
+    <w:p>
+      <w:r>
+        <w:t>updated INSTALLED_</w:t>
+      </w:r>
+      <w:proofErr w:type="gramStart"/>
+      <w:r>
+        <w:t>APPS:-</w:t>
+      </w:r>
+      <w:proofErr w:type="gramEnd"/>
+    </w:p>
+    <w:p>
+      <w:pPr>
+        <w:shd w:val="clear" w:color="auto" w:fill="1F1F1F"/>
+        <w:spacing w:after="0" w:line="285" w:lineRule="atLeast"/>
+        <w:rPr>
+          <w:rFonts w:ascii="Consolas" w:eastAsia="Times New Roman" w:hAnsi="Consolas" w:cs="Times New Roman"/>
+          <w:color w:val="CCCCCC"/>
+          <w:kern w:val="0"/>
+          <w:sz w:val="21"/>
+          <w:szCs w:val="21"/>
+          <w:lang w:eastAsia="en-IN"/>
+          <w14:ligatures w14:val="none"/>
+        </w:rPr>
+      </w:pPr>
+      <w:r>
+        <w:rPr>
+          <w:rFonts w:ascii="Consolas" w:eastAsia="Times New Roman" w:hAnsi="Consolas" w:cs="Times New Roman"/>
+          <w:color w:val="4FC1FF"/>
+          <w:kern w:val="0"/>
+          <w:sz w:val="21"/>
+          <w:szCs w:val="21"/>
+          <w:lang w:eastAsia="en-IN"/>
+          <w14:ligatures w14:val="none"/>
+        </w:rPr>
+        <w:t>INSTALLED_APPS</w:t>
+      </w:r>
+      <w:r>
+        <w:rPr>
+          <w:rFonts w:ascii="Consolas" w:eastAsia="Times New Roman" w:hAnsi="Consolas" w:cs="Times New Roman"/>
+          <w:color w:val="CCCCCC"/>
+          <w:kern w:val="0"/>
+          <w:sz w:val="21"/>
+          <w:szCs w:val="21"/>
+          <w:lang w:eastAsia="en-IN"/>
+          <w14:ligatures w14:val="none"/>
+        </w:rPr>
+        <w:t xml:space="preserve"> </w:t>
+      </w:r>
+      <w:r>
+        <w:rPr>
+          <w:rFonts w:ascii="Consolas" w:eastAsia="Times New Roman" w:hAnsi="Consolas" w:cs="Times New Roman"/>
+          <w:color w:val="D4D4D4"/>
+          <w:kern w:val="0"/>
+          <w:sz w:val="21"/>
+          <w:szCs w:val="21"/>
+          <w:lang w:eastAsia="en-IN"/>
+          <w14:ligatures w14:val="none"/>
+        </w:rPr>
+        <w:t>=</w:t>
+      </w:r>
+      <w:r>
+        <w:rPr>
+          <w:rFonts w:ascii="Consolas" w:eastAsia="Times New Roman" w:hAnsi="Consolas" w:cs="Times New Roman"/>
+          <w:color w:val="CCCCCC"/>
+          <w:kern w:val="0"/>
+          <w:sz w:val="21"/>
+          <w:szCs w:val="21"/>
+          <w:lang w:eastAsia="en-IN"/>
+          <w14:ligatures w14:val="none"/>
+        </w:rPr>
+        <w:t xml:space="preserve"> [</w:t>
+      </w:r>
+    </w:p>
+    <w:p>
+      <w:pPr>
+        <w:shd w:val="clear" w:color="auto" w:fill="1F1F1F"/>
+        <w:spacing w:after="0" w:line="285" w:lineRule="atLeast"/>
+        <w:rPr>
+          <w:rFonts w:ascii="Consolas" w:eastAsia="Times New Roman" w:hAnsi="Consolas" w:cs="Times New Roman"/>
+          <w:color w:val="CCCCCC"/>
+          <w:kern w:val="0"/>
+          <w:sz w:val="21"/>
+          <w:szCs w:val="21"/>
+          <w:lang w:eastAsia="en-IN"/>
+          <w14:ligatures w14:val="none"/>
+        </w:rPr>
+      </w:pPr>
+      <w:r>
+        <w:rPr>
+          <w:rFonts w:ascii="Consolas" w:eastAsia="Times New Roman" w:hAnsi="Consolas" w:cs="Times New Roman"/>
+          <w:color w:val="CCCCCC"/>
+          <w:kern w:val="0"/>
+          <w:sz w:val="21"/>
+          <w:szCs w:val="21"/>
+          <w:lang w:eastAsia="en-IN"/>
+          <w14:ligatures w14:val="none"/>
+        </w:rPr>
+        <w:t xml:space="preserve">    </w:t>
+      </w:r>
+      <w:r>
+        <w:rPr>
+          <w:rFonts w:ascii="Consolas" w:eastAsia="Times New Roman" w:hAnsi="Consolas" w:cs="Times New Roman"/>
+          <w:color w:val="CE9178"/>
+          <w:kern w:val="0"/>
+          <w:sz w:val="21"/>
+          <w:szCs w:val="21"/>
+          <w:lang w:eastAsia="en-IN"/>
+          <w14:ligatures w14:val="none"/>
+        </w:rPr>
+        <w:t>'</w:t>
+      </w:r>
+      <w:proofErr w:type="spellStart"/>
+      <w:proofErr w:type="gramStart"/>
+      <w:r>
+        <w:rPr>
+          <w:rFonts w:ascii="Consolas" w:eastAsia="Times New Roman" w:hAnsi="Consolas" w:cs="Times New Roman"/>
+          <w:color w:val="CE9178"/>
+          <w:kern w:val="0"/>
+          <w:sz w:val="21"/>
+          <w:szCs w:val="21"/>
+          <w:lang w:eastAsia="en-IN"/>
+          <w14:ligatures w14:val="none"/>
+        </w:rPr>
+        <w:t>food.apps</w:t>
+      </w:r>
+      <w:proofErr w:type="gramEnd"/>
+      <w:r>
+        <w:rPr>
+          <w:rFonts w:ascii="Consolas" w:eastAsia="Times New Roman" w:hAnsi="Consolas" w:cs="Times New Roman"/>
+          <w:color w:val="CE9178"/>
+          <w:kern w:val="0"/>
+          <w:sz w:val="21"/>
+          <w:szCs w:val="21"/>
+          <w:lang w:eastAsia="en-IN"/>
+          <w14:ligatures w14:val="none"/>
+        </w:rPr>
+        <w:t>.FoodConfig</w:t>
+      </w:r>
+      <w:proofErr w:type="spellEnd"/>
+      <w:r>
+        <w:rPr>
+          <w:rFonts w:ascii="Consolas" w:eastAsia="Times New Roman" w:hAnsi="Consolas" w:cs="Times New Roman"/>
+          <w:color w:val="CE9178"/>
+          <w:kern w:val="0"/>
+          <w:sz w:val="21"/>
+          <w:szCs w:val="21"/>
+          <w:lang w:eastAsia="en-IN"/>
+          <w14:ligatures w14:val="none"/>
+        </w:rPr>
+        <w:t>'</w:t>
+      </w:r>
+      <w:r>
+        <w:rPr>
+          <w:rFonts w:ascii="Consolas" w:eastAsia="Times New Roman" w:hAnsi="Consolas" w:cs="Times New Roman"/>
+          <w:color w:val="CCCCCC"/>
+          <w:kern w:val="0"/>
+          <w:sz w:val="21"/>
+          <w:szCs w:val="21"/>
+          <w:lang w:eastAsia="en-IN"/>
+          <w14:ligatures w14:val="none"/>
+        </w:rPr>
+        <w:t>,</w:t>
+      </w:r>
+    </w:p>
+    <w:p>
+      <w:pPr>
+        <w:shd w:val="clear" w:color="auto" w:fill="1F1F1F"/>
+        <w:spacing w:after="0" w:line="285" w:lineRule="atLeast"/>
+        <w:rPr>
+          <w:rFonts w:ascii="Consolas" w:eastAsia="Times New Roman" w:hAnsi="Consolas" w:cs="Times New Roman"/>
+          <w:color w:val="CCCCCC"/>
+          <w:kern w:val="0"/>
+          <w:sz w:val="21"/>
+          <w:szCs w:val="21"/>
+          <w:lang w:eastAsia="en-IN"/>
+          <w14:ligatures w14:val="none"/>
+        </w:rPr>
+      </w:pPr>
+      <w:r>
+        <w:rPr>
+          <w:rFonts w:ascii="Consolas" w:eastAsia="Times New Roman" w:hAnsi="Consolas" w:cs="Times New Roman"/>
+          <w:color w:val="CCCCCC"/>
+          <w:kern w:val="0"/>
+          <w:sz w:val="21"/>
+          <w:szCs w:val="21"/>
+          <w:lang w:eastAsia="en-IN"/>
+          <w14:ligatures w14:val="none"/>
+        </w:rPr>
+        <w:t xml:space="preserve">    </w:t>
+      </w:r>
+      <w:r>
+        <w:rPr>
+          <w:rFonts w:ascii="Consolas" w:eastAsia="Times New Roman" w:hAnsi="Consolas" w:cs="Times New Roman"/>
+          <w:color w:val="CE9178"/>
+          <w:kern w:val="0"/>
+          <w:sz w:val="21"/>
+          <w:szCs w:val="21"/>
+          <w:lang w:eastAsia="en-IN"/>
+          <w14:ligatures w14:val="none"/>
+        </w:rPr>
+        <w:t>'</w:t>
+      </w:r>
+      <w:proofErr w:type="spellStart"/>
+      <w:proofErr w:type="gramStart"/>
+      <w:r>
+        <w:rPr>
+          <w:rFonts w:ascii="Consolas" w:eastAsia="Times New Roman" w:hAnsi="Consolas" w:cs="Times New Roman"/>
+          <w:color w:val="CE9178"/>
+          <w:kern w:val="0"/>
+          <w:sz w:val="21"/>
+          <w:szCs w:val="21"/>
+          <w:lang w:eastAsia="en-IN"/>
+          <w14:ligatures w14:val="none"/>
+        </w:rPr>
+        <w:t>django.contrib</w:t>
+      </w:r>
+      <w:proofErr w:type="gramEnd"/>
+      <w:r>
+        <w:rPr>
+          <w:rFonts w:ascii="Consolas" w:eastAsia="Times New Roman" w:hAnsi="Consolas" w:cs="Times New Roman"/>
+          <w:color w:val="CE9178"/>
+          <w:kern w:val="0"/>
+          <w:sz w:val="21"/>
+          <w:szCs w:val="21"/>
+          <w:lang w:eastAsia="en-IN"/>
+          <w14:ligatures w14:val="none"/>
+        </w:rPr>
+        <w:t>.admin</w:t>
+      </w:r>
+      <w:proofErr w:type="spellEnd"/>
+      <w:r>
+        <w:rPr>
+          <w:rFonts w:ascii="Consolas" w:eastAsia="Times New Roman" w:hAnsi="Consolas" w:cs="Times New Roman"/>
+          <w:color w:val="CE9178"/>
+          <w:kern w:val="0"/>
+          <w:sz w:val="21"/>
+          <w:szCs w:val="21"/>
+          <w:lang w:eastAsia="en-IN"/>
+          <w14:ligatures w14:val="none"/>
+        </w:rPr>
+        <w:t>'</w:t>
+      </w:r>
+      <w:r>
+        <w:rPr>
+          <w:rFonts w:ascii="Consolas" w:eastAsia="Times New Roman" w:hAnsi="Consolas" w:cs="Times New Roman"/>
+          <w:color w:val="CCCCCC"/>
+          <w:kern w:val="0"/>
+          <w:sz w:val="21"/>
+          <w:szCs w:val="21"/>
+          <w:lang w:eastAsia="en-IN"/>
+          <w14:ligatures w14:val="none"/>
+        </w:rPr>
+        <w:t>,</w:t>
+      </w:r>
+    </w:p>
+    <w:p>
+      <w:pPr>
+        <w:shd w:val="clear" w:color="auto" w:fill="1F1F1F"/>
+        <w:spacing w:after="0" w:line="285" w:lineRule="atLeast"/>
+        <w:rPr>
+          <w:rFonts w:ascii="Consolas" w:eastAsia="Times New Roman" w:hAnsi="Consolas" w:cs="Times New Roman"/>
+          <w:color w:val="CCCCCC"/>
+          <w:kern w:val="0"/>
+          <w:sz w:val="21"/>
+          <w:szCs w:val="21"/>
+          <w:lang w:eastAsia="en-IN"/>
+          <w14:ligatures w14:val="none"/>
+        </w:rPr>
+      </w:pPr>
+      <w:r>
+        <w:rPr>
+          <w:rFonts w:ascii="Consolas" w:eastAsia="Times New Roman" w:hAnsi="Consolas" w:cs="Times New Roman"/>
+          <w:color w:val="CCCCCC"/>
+          <w:kern w:val="0"/>
+          <w:sz w:val="21"/>
+          <w:szCs w:val="21"/>
+          <w:lang w:eastAsia="en-IN"/>
+          <w14:ligatures w14:val="none"/>
+        </w:rPr>
+        <w:t xml:space="preserve">    </w:t>
+      </w:r>
+      <w:r>
+        <w:rPr>
+          <w:rFonts w:ascii="Consolas" w:eastAsia="Times New Roman" w:hAnsi="Consolas" w:cs="Times New Roman"/>
+          <w:color w:val="CE9178"/>
+          <w:kern w:val="0"/>
+          <w:sz w:val="21"/>
+          <w:szCs w:val="21"/>
+          <w:lang w:eastAsia="en-IN"/>
+          <w14:ligatures w14:val="none"/>
+        </w:rPr>
+        <w:t>'</w:t>
+      </w:r>
+      <w:proofErr w:type="spellStart"/>
+      <w:proofErr w:type="gramStart"/>
+      <w:r>
+        <w:rPr>
+          <w:rFonts w:ascii="Consolas" w:eastAsia="Times New Roman" w:hAnsi="Consolas" w:cs="Times New Roman"/>
+          <w:color w:val="CE9178"/>
+          <w:kern w:val="0"/>
+          <w:sz w:val="21"/>
+          <w:szCs w:val="21"/>
+          <w:lang w:eastAsia="en-IN"/>
+          <w14:ligatures w14:val="none"/>
+        </w:rPr>
+        <w:t>django.contrib</w:t>
+      </w:r>
+      <w:proofErr w:type="gramEnd"/>
+      <w:r>
+        <w:rPr>
+          <w:rFonts w:ascii="Consolas" w:eastAsia="Times New Roman" w:hAnsi="Consolas" w:cs="Times New Roman"/>
+          <w:color w:val="CE9178"/>
+          <w:kern w:val="0"/>
+          <w:sz w:val="21"/>
+          <w:szCs w:val="21"/>
+          <w:lang w:eastAsia="en-IN"/>
+          <w14:ligatures w14:val="none"/>
+        </w:rPr>
+        <w:t>.auth</w:t>
+      </w:r>
+      <w:proofErr w:type="spellEnd"/>
+      <w:r>
+        <w:rPr>
+          <w:rFonts w:ascii="Consolas" w:eastAsia="Times New Roman" w:hAnsi="Consolas" w:cs="Times New Roman"/>
+          <w:color w:val="CE9178"/>
+          <w:kern w:val="0"/>
+          <w:sz w:val="21"/>
+          <w:szCs w:val="21"/>
+          <w:lang w:eastAsia="en-IN"/>
+          <w14:ligatures w14:val="none"/>
+        </w:rPr>
+        <w:t>'</w:t>
+      </w:r>
+      <w:r>
+        <w:rPr>
+          <w:rFonts w:ascii="Consolas" w:eastAsia="Times New Roman" w:hAnsi="Consolas" w:cs="Times New Roman"/>
+          <w:color w:val="CCCCCC"/>
+          <w:kern w:val="0"/>
+          <w:sz w:val="21"/>
+          <w:szCs w:val="21"/>
+          <w:lang w:eastAsia="en-IN"/>
+          <w14:ligatures w14:val="none"/>
+        </w:rPr>
+        <w:t>,</w:t>
+      </w:r>
+    </w:p>
+    <w:p>
+      <w:pPr>
+        <w:shd w:val="clear" w:color="auto" w:fill="1F1F1F"/>
+        <w:spacing w:after="0" w:line="285" w:lineRule="atLeast"/>
+        <w:rPr>
+          <w:rFonts w:ascii="Consolas" w:eastAsia="Times New Roman" w:hAnsi="Consolas" w:cs="Times New Roman"/>
+          <w:color w:val="CCCCCC"/>
+          <w:kern w:val="0"/>
+          <w:sz w:val="21"/>
+          <w:szCs w:val="21"/>
+          <w:lang w:eastAsia="en-IN"/>
+          <w14:ligatures w14:val="none"/>
+        </w:rPr>
+      </w:pPr>
+      <w:r>
+        <w:rPr>
+          <w:rFonts w:ascii="Consolas" w:eastAsia="Times New Roman" w:hAnsi="Consolas" w:cs="Times New Roman"/>
+          <w:color w:val="CCCCCC"/>
+          <w:kern w:val="0"/>
+          <w:sz w:val="21"/>
+          <w:szCs w:val="21"/>
+          <w:lang w:eastAsia="en-IN"/>
+          <w14:ligatures w14:val="none"/>
+        </w:rPr>
+        <w:t xml:space="preserve">    </w:t>
+      </w:r>
+      <w:r>
+        <w:rPr>
+          <w:rFonts w:ascii="Consolas" w:eastAsia="Times New Roman" w:hAnsi="Consolas" w:cs="Times New Roman"/>
+          <w:color w:val="CE9178"/>
+          <w:kern w:val="0"/>
+          <w:sz w:val="21"/>
+          <w:szCs w:val="21"/>
+          <w:lang w:eastAsia="en-IN"/>
+          <w14:ligatures w14:val="none"/>
+        </w:rPr>
+        <w:t>'</w:t>
+      </w:r>
+      <w:proofErr w:type="spellStart"/>
+      <w:proofErr w:type="gramStart"/>
+      <w:r>
+        <w:rPr>
+          <w:rFonts w:ascii="Consolas" w:eastAsia="Times New Roman" w:hAnsi="Consolas" w:cs="Times New Roman"/>
+          <w:color w:val="CE9178"/>
+          <w:kern w:val="0"/>
+          <w:sz w:val="21"/>
+          <w:szCs w:val="21"/>
+          <w:lang w:eastAsia="en-IN"/>
+          <w14:ligatures w14:val="none"/>
+        </w:rPr>
+        <w:t>django.contrib</w:t>
+      </w:r>
+      <w:proofErr w:type="gramEnd"/>
+      <w:r>
+        <w:rPr>
+          <w:rFonts w:ascii="Consolas" w:eastAsia="Times New Roman" w:hAnsi="Consolas" w:cs="Times New Roman"/>
+          <w:color w:val="CE9178"/>
+          <w:kern w:val="0"/>
+          <w:sz w:val="21"/>
+          <w:szCs w:val="21"/>
+          <w:lang w:eastAsia="en-IN"/>
+          <w14:ligatures w14:val="none"/>
+        </w:rPr>
+        <w:t>.contenttypes</w:t>
+      </w:r>
+      <w:proofErr w:type="spellEnd"/>
+      <w:r>
+        <w:rPr>
+          <w:rFonts w:ascii="Consolas" w:eastAsia="Times New Roman" w:hAnsi="Consolas" w:cs="Times New Roman"/>
+          <w:color w:val="CE9178"/>
+          <w:kern w:val="0"/>
+          <w:sz w:val="21"/>
+          <w:szCs w:val="21"/>
+          <w:lang w:eastAsia="en-IN"/>
+          <w14:ligatures w14:val="none"/>
+        </w:rPr>
+        <w:t>'</w:t>
+      </w:r>
+      <w:r>
+        <w:rPr>
+          <w:rFonts w:ascii="Consolas" w:eastAsia="Times New Roman" w:hAnsi="Consolas" w:cs="Times New Roman"/>
+          <w:color w:val="CCCCCC"/>
+          <w:kern w:val="0"/>
+          <w:sz w:val="21"/>
+          <w:szCs w:val="21"/>
+          <w:lang w:eastAsia="en-IN"/>
+          <w14:ligatures w14:val="none"/>
+        </w:rPr>
+        <w:t>,</w:t>
+      </w:r>
+    </w:p>
+    <w:p>
+      <w:pPr>
+        <w:shd w:val="clear" w:color="auto" w:fill="1F1F1F"/>
+        <w:spacing w:after="0" w:line="285" w:lineRule="atLeast"/>
+        <w:rPr>
+          <w:rFonts w:ascii="Consolas" w:eastAsia="Times New Roman" w:hAnsi="Consolas" w:cs="Times New Roman"/>
+          <w:color w:val="CCCCCC"/>
+          <w:kern w:val="0"/>
+          <w:sz w:val="21"/>
+          <w:szCs w:val="21"/>
+          <w:lang w:eastAsia="en-IN"/>
+          <w14:ligatures w14:val="none"/>
+        </w:rPr>
+      </w:pPr>
+      <w:r>
+        <w:rPr>
+          <w:rFonts w:ascii="Consolas" w:eastAsia="Times New Roman" w:hAnsi="Consolas" w:cs="Times New Roman"/>
+          <w:color w:val="CCCCCC"/>
+          <w:kern w:val="0"/>
+          <w:sz w:val="21"/>
+          <w:szCs w:val="21"/>
+          <w:lang w:eastAsia="en-IN"/>
+          <w14:ligatures w14:val="none"/>
+        </w:rPr>
+        <w:t xml:space="preserve">    </w:t>
+      </w:r>
+      <w:r>
+        <w:rPr>
+          <w:rFonts w:ascii="Consolas" w:eastAsia="Times New Roman" w:hAnsi="Consolas" w:cs="Times New Roman"/>
+          <w:color w:val="CE9178"/>
+          <w:kern w:val="0"/>
+          <w:sz w:val="21"/>
+          <w:szCs w:val="21"/>
+          <w:lang w:eastAsia="en-IN"/>
+          <w14:ligatures w14:val="none"/>
+        </w:rPr>
+        <w:t>'</w:t>
+      </w:r>
+      <w:proofErr w:type="spellStart"/>
+      <w:proofErr w:type="gramStart"/>
+      <w:r>
+        <w:rPr>
+          <w:rFonts w:ascii="Consolas" w:eastAsia="Times New Roman" w:hAnsi="Consolas" w:cs="Times New Roman"/>
+          <w:color w:val="CE9178"/>
+          <w:kern w:val="0"/>
+          <w:sz w:val="21"/>
+          <w:szCs w:val="21"/>
+          <w:lang w:eastAsia="en-IN"/>
+          <w14:ligatures w14:val="none"/>
+        </w:rPr>
+        <w:t>django.contrib</w:t>
+      </w:r>
+      <w:proofErr w:type="gramEnd"/>
+      <w:r>
+        <w:rPr>
+          <w:rFonts w:ascii="Consolas" w:eastAsia="Times New Roman" w:hAnsi="Consolas" w:cs="Times New Roman"/>
+          <w:color w:val="CE9178"/>
+          <w:kern w:val="0"/>
+          <w:sz w:val="21"/>
+          <w:szCs w:val="21"/>
+          <w:lang w:eastAsia="en-IN"/>
+          <w14:ligatures w14:val="none"/>
+        </w:rPr>
+        <w:t>.sessions</w:t>
+      </w:r>
+      <w:proofErr w:type="spellEnd"/>
+      <w:r>
+        <w:rPr>
+          <w:rFonts w:ascii="Consolas" w:eastAsia="Times New Roman" w:hAnsi="Consolas" w:cs="Times New Roman"/>
+          <w:color w:val="CE9178"/>
+          <w:kern w:val="0"/>
+          <w:sz w:val="21"/>
+          <w:szCs w:val="21"/>
+          <w:lang w:eastAsia="en-IN"/>
+          <w14:ligatures w14:val="none"/>
+        </w:rPr>
+        <w:t>'</w:t>
+      </w:r>
+      <w:r>
+        <w:rPr>
+          <w:rFonts w:ascii="Consolas" w:eastAsia="Times New Roman" w:hAnsi="Consolas" w:cs="Times New Roman"/>
+          <w:color w:val="CCCCCC"/>
+          <w:kern w:val="0"/>
+          <w:sz w:val="21"/>
+          <w:szCs w:val="21"/>
+          <w:lang w:eastAsia="en-IN"/>
+          <w14:ligatures w14:val="none"/>
+        </w:rPr>
+        <w:t>,</w:t>
+      </w:r>
+    </w:p>
+    <w:p>
+      <w:pPr>
+        <w:shd w:val="clear" w:color="auto" w:fill="1F1F1F"/>
+        <w:spacing w:after="0" w:line="285" w:lineRule="atLeast"/>
+        <w:rPr>
+          <w:rFonts w:ascii="Consolas" w:eastAsia="Times New Roman" w:hAnsi="Consolas" w:cs="Times New Roman"/>
+          <w:color w:val="CCCCCC"/>
+          <w:kern w:val="0"/>
+          <w:sz w:val="21"/>
+          <w:szCs w:val="21"/>
+          <w:lang w:eastAsia="en-IN"/>
+          <w14:ligatures w14:val="none"/>
+        </w:rPr>
+      </w:pPr>
+      <w:r>
+        <w:rPr>
+          <w:rFonts w:ascii="Consolas" w:eastAsia="Times New Roman" w:hAnsi="Consolas" w:cs="Times New Roman"/>
+          <w:color w:val="CCCCCC"/>
+          <w:kern w:val="0"/>
+          <w:sz w:val="21"/>
+          <w:szCs w:val="21"/>
+          <w:lang w:eastAsia="en-IN"/>
+          <w14:ligatures w14:val="none"/>
+        </w:rPr>
+        <w:t xml:space="preserve">    </w:t>
+      </w:r>
+      <w:r>
+        <w:rPr>
+          <w:rFonts w:ascii="Consolas" w:eastAsia="Times New Roman" w:hAnsi="Consolas" w:cs="Times New Roman"/>
+          <w:color w:val="CE9178"/>
+          <w:kern w:val="0"/>
+          <w:sz w:val="21"/>
+          <w:szCs w:val="21"/>
+          <w:lang w:eastAsia="en-IN"/>
+          <w14:ligatures w14:val="none"/>
+        </w:rPr>
+        <w:t>'</w:t>
+      </w:r>
+      <w:proofErr w:type="spellStart"/>
+      <w:proofErr w:type="gramStart"/>
+      <w:r>
+        <w:rPr>
+          <w:rFonts w:ascii="Consolas" w:eastAsia="Times New Roman" w:hAnsi="Consolas" w:cs="Times New Roman"/>
+          <w:color w:val="CE9178"/>
+          <w:kern w:val="0"/>
+          <w:sz w:val="21"/>
+          <w:szCs w:val="21"/>
+          <w:lang w:eastAsia="en-IN"/>
+          <w14:ligatures w14:val="none"/>
+        </w:rPr>
+        <w:t>django.contrib</w:t>
+      </w:r>
+      <w:proofErr w:type="gramEnd"/>
+      <w:r>
+        <w:rPr>
+          <w:rFonts w:ascii="Consolas" w:eastAsia="Times New Roman" w:hAnsi="Consolas" w:cs="Times New Roman"/>
+          <w:color w:val="CE9178"/>
+          <w:kern w:val="0"/>
+          <w:sz w:val="21"/>
+          <w:szCs w:val="21"/>
+          <w:lang w:eastAsia="en-IN"/>
+          <w14:ligatures w14:val="none"/>
+        </w:rPr>
+        <w:t>.messages</w:t>
+      </w:r>
+      <w:proofErr w:type="spellEnd"/>
+      <w:r>
+        <w:rPr>
+          <w:rFonts w:ascii="Consolas" w:eastAsia="Times New Roman" w:hAnsi="Consolas" w:cs="Times New Roman"/>
+          <w:color w:val="CE9178"/>
+          <w:kern w:val="0"/>
+          <w:sz w:val="21"/>
+          <w:szCs w:val="21"/>
+          <w:lang w:eastAsia="en-IN"/>
+          <w14:ligatures w14:val="none"/>
+        </w:rPr>
+        <w:t>'</w:t>
+      </w:r>
+      <w:r>
+        <w:rPr>
+          <w:rFonts w:ascii="Consolas" w:eastAsia="Times New Roman" w:hAnsi="Consolas" w:cs="Times New Roman"/>
+          <w:color w:val="CCCCCC"/>
+          <w:kern w:val="0"/>
+          <w:sz w:val="21"/>
+          <w:szCs w:val="21"/>
+          <w:lang w:eastAsia="en-IN"/>
+          <w14:ligatures w14:val="none"/>
+        </w:rPr>
+        <w:t>,</w:t>
+      </w:r>
+    </w:p>
+    <w:p>
+      <w:pPr>
+        <w:shd w:val="clear" w:color="auto" w:fill="1F1F1F"/>
+        <w:spacing w:after="0" w:line="285" w:lineRule="atLeast"/>
+        <w:rPr>
+          <w:rFonts w:ascii="Consolas" w:eastAsia="Times New Roman" w:hAnsi="Consolas" w:cs="Times New Roman"/>
+          <w:color w:val="CCCCCC"/>
+          <w:kern w:val="0"/>
+          <w:sz w:val="21"/>
+          <w:szCs w:val="21"/>
+          <w:lang w:eastAsia="en-IN"/>
+          <w14:ligatures w14:val="none"/>
+        </w:rPr>
+      </w:pPr>
+      <w:r>
+        <w:rPr>
+          <w:rFonts w:ascii="Consolas" w:eastAsia="Times New Roman" w:hAnsi="Consolas" w:cs="Times New Roman"/>
+          <w:color w:val="CCCCCC"/>
+          <w:kern w:val="0"/>
+          <w:sz w:val="21"/>
+          <w:szCs w:val="21"/>
+          <w:lang w:eastAsia="en-IN"/>
+          <w14:ligatures w14:val="none"/>
+        </w:rPr>
+        <w:t xml:space="preserve">    </w:t>
+      </w:r>
+      <w:r>
+        <w:rPr>
+          <w:rFonts w:ascii="Consolas" w:eastAsia="Times New Roman" w:hAnsi="Consolas" w:cs="Times New Roman"/>
+          <w:color w:val="CE9178"/>
+          <w:kern w:val="0"/>
+          <w:sz w:val="21"/>
+          <w:szCs w:val="21"/>
+          <w:lang w:eastAsia="en-IN"/>
+          <w14:ligatures w14:val="none"/>
+        </w:rPr>
+        <w:t>'</w:t>
+      </w:r>
+      <w:proofErr w:type="spellStart"/>
+      <w:proofErr w:type="gramStart"/>
+      <w:r>
+        <w:rPr>
+          <w:rFonts w:ascii="Consolas" w:eastAsia="Times New Roman" w:hAnsi="Consolas" w:cs="Times New Roman"/>
+          <w:color w:val="CE9178"/>
+          <w:kern w:val="0"/>
+          <w:sz w:val="21"/>
+          <w:szCs w:val="21"/>
+          <w:lang w:eastAsia="en-IN"/>
+          <w14:ligatures w14:val="none"/>
+        </w:rPr>
+        <w:t>django.contrib</w:t>
+      </w:r>
+      <w:proofErr w:type="gramEnd"/>
+      <w:r>
+        <w:rPr>
+          <w:rFonts w:ascii="Consolas" w:eastAsia="Times New Roman" w:hAnsi="Consolas" w:cs="Times New Roman"/>
+          <w:color w:val="CE9178"/>
+          <w:kern w:val="0"/>
+          <w:sz w:val="21"/>
+          <w:szCs w:val="21"/>
+          <w:lang w:eastAsia="en-IN"/>
+          <w14:ligatures w14:val="none"/>
+        </w:rPr>
+        <w:t>.staticfiles</w:t>
+      </w:r>
+      <w:proofErr w:type="spellEnd"/>
+      <w:r>
+        <w:rPr>
+          <w:rFonts w:ascii="Consolas" w:eastAsia="Times New Roman" w:hAnsi="Consolas" w:cs="Times New Roman"/>
+          <w:color w:val="CE9178"/>
+          <w:kern w:val="0"/>
+          <w:sz w:val="21"/>
+          <w:szCs w:val="21"/>
+          <w:lang w:eastAsia="en-IN"/>
+          <w14:ligatures w14:val="none"/>
+        </w:rPr>
+        <w:t>'</w:t>
+      </w:r>
+      <w:r>
+        <w:rPr>
+          <w:rFonts w:ascii="Consolas" w:eastAsia="Times New Roman" w:hAnsi="Consolas" w:cs="Times New Roman"/>
+          <w:color w:val="CCCCCC"/>
+          <w:kern w:val="0"/>
+          <w:sz w:val="21"/>
+          <w:szCs w:val="21"/>
+          <w:lang w:eastAsia="en-IN"/>
+          <w14:ligatures w14:val="none"/>
+        </w:rPr>
+        <w:t>,</w:t>
+      </w:r>
+    </w:p>
+    <w:p>
+      <w:pPr>
+        <w:shd w:val="clear" w:color="auto" w:fill="1F1F1F"/>
+        <w:spacing w:after="0" w:line="285" w:lineRule="atLeast"/>
+        <w:rPr>
+          <w:rFonts w:ascii="Consolas" w:eastAsia="Times New Roman" w:hAnsi="Consolas" w:cs="Times New Roman"/>
+          <w:color w:val="CCCCCC"/>
+          <w:kern w:val="0"/>
+          <w:sz w:val="21"/>
+          <w:szCs w:val="21"/>
+          <w:lang w:eastAsia="en-IN"/>
+          <w14:ligatures w14:val="none"/>
+        </w:rPr>
+      </w:pPr>
+      <w:r>
+        <w:rPr>
+          <w:rFonts w:ascii="Consolas" w:eastAsia="Times New Roman" w:hAnsi="Consolas" w:cs="Times New Roman"/>
+          <w:color w:val="CCCCCC"/>
+          <w:kern w:val="0"/>
+          <w:sz w:val="21"/>
+          <w:szCs w:val="21"/>
+          <w:lang w:eastAsia="en-IN"/>
+          <w14:ligatures w14:val="none"/>
+        </w:rPr>
+        <w:t>]</w:t>
+      </w:r>
+    </w:p>
+    <w:p/>
+    <w:p>
+      <w:r>
+        <w:t xml:space="preserve">Create model in </w:t>
+      </w:r>
+      <w:proofErr w:type="spellStart"/>
+      <w:r>
+        <w:t>django</w:t>
+      </w:r>
+      <w:proofErr w:type="spellEnd"/>
+    </w:p>
+    <w:p>
+      <w:r>
+        <w:t xml:space="preserve">python manage.py </w:t>
+      </w:r>
+      <w:proofErr w:type="spellStart"/>
+      <w:r>
+        <w:t>makemigrations</w:t>
+      </w:r>
+      <w:proofErr w:type="spellEnd"/>
+      <w:r>
+        <w:t xml:space="preserve"> </w:t>
+      </w:r>
+      <w:proofErr w:type="spellStart"/>
+      <w:r>
+        <w:t>appname</w:t>
+      </w:r>
+      <w:proofErr w:type="spellEnd"/>
+    </w:p>
+    <w:p>
+      <w:r>
+        <w:t xml:space="preserve">e.g. </w:t>
+      </w:r>
+      <w:r>
+        <w:t xml:space="preserve">python manage.py </w:t>
+      </w:r>
+      <w:proofErr w:type="spellStart"/>
+      <w:r>
+        <w:t>makemigrations</w:t>
+      </w:r>
+      <w:proofErr w:type="spellEnd"/>
+      <w:r>
+        <w:t xml:space="preserve"> food</w:t>
+      </w:r>
+    </w:p>
+    <w:p/>
+    <w:p>
+      <w:r>
+        <w:t>create models for food app</w:t>
+      </w:r>
+    </w:p>
+    <w:p/>
+    <w:p>
+      <w:r>
+        <w:t xml:space="preserve">Create DB </w:t>
+      </w:r>
+      <w:proofErr w:type="gramStart"/>
+      <w:r>
+        <w:t>table:-</w:t>
+      </w:r>
+      <w:proofErr w:type="gramEnd"/>
+    </w:p>
+    <w:p>
+      <w:r>
+        <w:t xml:space="preserve">python manage.py </w:t>
+      </w:r>
+      <w:proofErr w:type="spellStart"/>
+      <w:r>
+        <w:t>sqlmigrate</w:t>
+      </w:r>
+      <w:proofErr w:type="spellEnd"/>
+      <w:r>
+        <w:t xml:space="preserve"> food 0001</w:t>
+      </w:r>
+      <w:r>
+        <w:t xml:space="preserve"> (optional)</w:t>
+      </w:r>
+    </w:p>
+    <w:p>
+      <w:r>
+        <w:t>python manage.py migrate</w:t>
+      </w:r>
+    </w:p>
     <w:sectPr>
       <w:pgSz w:w="11906" w:h="16838"/>
       <w:pgMar w:top="1440" w:right="1440" w:bottom="1440" w:left="1440" w:header="708" w:footer="708" w:gutter="0"/>
@@ -2972,6 +4645,118 @@
       </w:pPr>
     </w:lvl>
   </w:abstractNum>
+  <w:abstractNum w:abstractNumId="4" w15:restartNumberingAfterBreak="0">
+    <w:nsid w:val="45731D78"/>
+    <w:multiLevelType w:val="hybridMultilevel"/>
+    <w:tmpl w:val="9DE24CC0"/>
+    <w:lvl w:ilvl="0" w:tplc="66F084E4">
+      <w:numFmt w:val="bullet"/>
+      <w:lvlText w:val="-"/>
+      <w:lvlJc w:val="left"/>
+      <w:pPr>
+        <w:ind w:left="720" w:hanging="360"/>
+      </w:pPr>
+      <w:rPr>
+        <w:rFonts w:ascii="Calibri" w:eastAsiaTheme="minorHAnsi" w:hAnsi="Calibri" w:cs="Calibri" w:hint="default"/>
+      </w:rPr>
+    </w:lvl>
+    <w:lvl w:ilvl="1" w:tplc="40090003" w:tentative="1">
+      <w:start w:val="1"/>
+      <w:numFmt w:val="bullet"/>
+      <w:lvlText w:val="o"/>
+      <w:lvlJc w:val="left"/>
+      <w:pPr>
+        <w:ind w:left="1440" w:hanging="360"/>
+      </w:pPr>
+      <w:rPr>
+        <w:rFonts w:ascii="Courier New" w:hAnsi="Courier New" w:cs="Courier New" w:hint="default"/>
+      </w:rPr>
+    </w:lvl>
+    <w:lvl w:ilvl="2" w:tplc="40090005" w:tentative="1">
+      <w:start w:val="1"/>
+      <w:numFmt w:val="bullet"/>
+      <w:lvlText w:val=""/>
+      <w:lvlJc w:val="left"/>
+      <w:pPr>
+        <w:ind w:left="2160" w:hanging="360"/>
+      </w:pPr>
+      <w:rPr>
+        <w:rFonts w:ascii="Wingdings" w:hAnsi="Wingdings" w:hint="default"/>
+      </w:rPr>
+    </w:lvl>
+    <w:lvl w:ilvl="3" w:tplc="40090001" w:tentative="1">
+      <w:start w:val="1"/>
+      <w:numFmt w:val="bullet"/>
+      <w:lvlText w:val=""/>
+      <w:lvlJc w:val="left"/>
+      <w:pPr>
+        <w:ind w:left="2880" w:hanging="360"/>
+      </w:pPr>
+      <w:rPr>
+        <w:rFonts w:ascii="Symbol" w:hAnsi="Symbol" w:hint="default"/>
+      </w:rPr>
+    </w:lvl>
+    <w:lvl w:ilvl="4" w:tplc="40090003" w:tentative="1">
+      <w:start w:val="1"/>
+      <w:numFmt w:val="bullet"/>
+      <w:lvlText w:val="o"/>
+      <w:lvlJc w:val="left"/>
+      <w:pPr>
+        <w:ind w:left="3600" w:hanging="360"/>
+      </w:pPr>
+      <w:rPr>
+        <w:rFonts w:ascii="Courier New" w:hAnsi="Courier New" w:cs="Courier New" w:hint="default"/>
+      </w:rPr>
+    </w:lvl>
+    <w:lvl w:ilvl="5" w:tplc="40090005" w:tentative="1">
+      <w:start w:val="1"/>
+      <w:numFmt w:val="bullet"/>
+      <w:lvlText w:val=""/>
+      <w:lvlJc w:val="left"/>
+      <w:pPr>
+        <w:ind w:left="4320" w:hanging="360"/>
+      </w:pPr>
+      <w:rPr>
+        <w:rFonts w:ascii="Wingdings" w:hAnsi="Wingdings" w:hint="default"/>
+      </w:rPr>
+    </w:lvl>
+    <w:lvl w:ilvl="6" w:tplc="40090001" w:tentative="1">
+      <w:start w:val="1"/>
+      <w:numFmt w:val="bullet"/>
+      <w:lvlText w:val=""/>
+      <w:lvlJc w:val="left"/>
+      <w:pPr>
+        <w:ind w:left="5040" w:hanging="360"/>
+      </w:pPr>
+      <w:rPr>
+        <w:rFonts w:ascii="Symbol" w:hAnsi="Symbol" w:hint="default"/>
+      </w:rPr>
+    </w:lvl>
+    <w:lvl w:ilvl="7" w:tplc="40090003" w:tentative="1">
+      <w:start w:val="1"/>
+      <w:numFmt w:val="bullet"/>
+      <w:lvlText w:val="o"/>
+      <w:lvlJc w:val="left"/>
+      <w:pPr>
+        <w:ind w:left="5760" w:hanging="360"/>
+      </w:pPr>
+      <w:rPr>
+        <w:rFonts w:ascii="Courier New" w:hAnsi="Courier New" w:cs="Courier New" w:hint="default"/>
+      </w:rPr>
+    </w:lvl>
+    <w:lvl w:ilvl="8" w:tplc="40090005" w:tentative="1">
+      <w:start w:val="1"/>
+      <w:numFmt w:val="bullet"/>
+      <w:lvlText w:val=""/>
+      <w:lvlJc w:val="left"/>
+      <w:pPr>
+        <w:ind w:left="6480" w:hanging="360"/>
+      </w:pPr>
+      <w:rPr>
+        <w:rFonts w:ascii="Wingdings" w:hAnsi="Wingdings" w:hint="default"/>
+      </w:rPr>
+    </w:lvl>
+  </w:abstractNum>
   <w:num w:numId="1" w16cid:durableId="827526480">
     <w:abstractNumId w:val="0"/>
   </w:num>
@@ -2983,6 +4768,9 @@
   </w:num>
   <w:num w:numId="4" w16cid:durableId="1642537812">
     <w:abstractNumId w:val="2"/>
+  </w:num>
+  <w:num w:numId="5" w16cid:durableId="948391892">
+    <w:abstractNumId w:val="4"/>
   </w:num>
 </w:numbering>
 </file>

</xml_diff>